<commit_message>
Removes test from Student 2, adds his consent and fixes group docs. Closes #907
</commit_message>
<xml_diff>
--- a/reports/Group/00 - Requirements - Group - REV1.docx
+++ b/reports/Group/00 - Requirements - Group - REV1.docx
@@ -968,14 +968,12 @@
                   </w:rPr>
                   <w:t xml:space="preserve"> </w:t>
                 </w:r>
-                <w:proofErr w:type="spellStart"/>
                 <w:r>
                   <w:rPr>
                     <w:rFonts w:asciiTheme="majorHAnsi" w:hAnsiTheme="majorHAnsi" w:cstheme="majorHAnsi"/>
                   </w:rPr>
                   <w:t>samtambal</w:t>
                 </w:r>
-                <w:proofErr w:type="spellEnd"/>
                 <w:r>
                   <w:rPr>
                     <w:rFonts w:asciiTheme="majorHAnsi" w:hAnsiTheme="majorHAnsi" w:cstheme="majorHAnsi"/>
@@ -1422,8 +1420,6 @@
                   </w:rPr>
                   <w:t xml:space="preserve"> </w:t>
                 </w:r>
-                <w:proofErr w:type="spellStart"/>
-                <w:proofErr w:type="gramStart"/>
                 <w:r>
                   <w:rPr>
                     <w:rFonts w:asciiTheme="majorHAnsi" w:hAnsiTheme="majorHAnsi" w:cstheme="majorHAnsi"/>
@@ -1436,26 +1432,8 @@
                     <w:rFonts w:asciiTheme="majorHAnsi" w:hAnsiTheme="majorHAnsi" w:cstheme="majorHAnsi"/>
                     <w:lang w:val="es-ES"/>
                   </w:rPr>
-                  <w:t>Developer</w:t>
+                  <w:t>Developer, Tester</w:t>
                 </w:r>
-                <w:proofErr w:type="spellEnd"/>
-                <w:proofErr w:type="gramEnd"/>
-                <w:r>
-                  <w:rPr>
-                    <w:rFonts w:asciiTheme="majorHAnsi" w:hAnsiTheme="majorHAnsi" w:cstheme="majorHAnsi"/>
-                    <w:lang w:val="es-ES"/>
-                  </w:rPr>
-                  <w:t xml:space="preserve">, </w:t>
-                </w:r>
-                <w:proofErr w:type="spellStart"/>
-                <w:r>
-                  <w:rPr>
-                    <w:rFonts w:asciiTheme="majorHAnsi" w:hAnsiTheme="majorHAnsi" w:cstheme="majorHAnsi"/>
-                    <w:lang w:val="es-ES"/>
-                  </w:rPr>
-                  <w:t>Tester</w:t>
-                </w:r>
-                <w:proofErr w:type="spellEnd"/>
                 <w:r>
                   <w:rPr>
                     <w:rFonts w:asciiTheme="majorHAnsi" w:hAnsiTheme="majorHAnsi" w:cstheme="majorHAnsi"/>
@@ -1558,7 +1536,13 @@
                   <w:rPr>
                     <w:rFonts w:asciiTheme="majorHAnsi" w:hAnsiTheme="majorHAnsi" w:cstheme="majorHAnsi"/>
                   </w:rPr>
-                  <w:t>26th May 2025</w:t>
+                  <w:t>3rd July</w:t>
+                </w:r>
+                <w:r>
+                  <w:rPr>
+                    <w:rFonts w:asciiTheme="majorHAnsi" w:hAnsiTheme="majorHAnsi" w:cstheme="majorHAnsi"/>
+                  </w:rPr>
+                  <w:t xml:space="preserve"> 2025</w:t>
                 </w:r>
               </w:sdtContent>
             </w:sdt>
@@ -1665,21 +1649,7 @@
         <w:rPr>
           <w:lang w:val="es-ES"/>
         </w:rPr>
-        <w:t>¿Este error se debe a la organización en sí, o al tipo de archivos subidos? (.</w:t>
-      </w:r>
-      <w:proofErr w:type="spellStart"/>
-      <w:r>
-        <w:rPr>
-          <w:lang w:val="es-ES"/>
-        </w:rPr>
-        <w:t>pdf</w:t>
-      </w:r>
-      <w:proofErr w:type="spellEnd"/>
-      <w:r>
-        <w:rPr>
-          <w:lang w:val="es-ES"/>
-        </w:rPr>
-        <w:t>, .xlsx en algunos casos)</w:t>
+        <w:t>¿Este error se debe a la organización en sí, o al tipo de archivos subidos? (.pdf, .xlsx en algunos casos)</w:t>
       </w:r>
     </w:p>
     <w:p>
@@ -1866,21 +1836,7 @@
         <w:rPr>
           <w:lang w:val="es-ES_tradnl"/>
         </w:rPr>
-        <w:t xml:space="preserve">La estructura de carpetas puede que no sea correcta debido a la creación de subcarpetas dentro de las carpetas de cada estudiante (véase PC1 y PC2 en las carpetas del </w:t>
-      </w:r>
-      <w:proofErr w:type="spellStart"/>
-      <w:r>
-        <w:rPr>
-          <w:lang w:val="es-ES_tradnl"/>
-        </w:rPr>
-        <w:t>Student</w:t>
-      </w:r>
-      <w:proofErr w:type="spellEnd"/>
-      <w:r>
-        <w:rPr>
-          <w:lang w:val="es-ES_tradnl"/>
-        </w:rPr>
-        <w:t xml:space="preserve"> 4 y 5), pero no sabemos con certeza si ese es el problema con la organización, si es que existiera.</w:t>
+        <w:t>La estructura de carpetas puede que no sea correcta debido a la creación de subcarpetas dentro de las carpetas de cada estudiante (véase PC1 y PC2 en las carpetas del Student 4 y 5), pero no sabemos con certeza si ese es el problema con la organización, si es que existiera.</w:t>
       </w:r>
     </w:p>
     <w:p>
@@ -1902,63 +1858,7 @@
         <w:rPr>
           <w:lang w:val="es-ES"/>
         </w:rPr>
-        <w:t>RC: Puede ignore el comentario. Se ha revisado el documento “</w:t>
-      </w:r>
-      <w:proofErr w:type="spellStart"/>
-      <w:r>
-        <w:rPr>
-          <w:lang w:val="es-ES"/>
-        </w:rPr>
-        <w:t>On</w:t>
-      </w:r>
-      <w:proofErr w:type="spellEnd"/>
-      <w:r>
-        <w:rPr>
-          <w:lang w:val="es-ES"/>
-        </w:rPr>
-        <w:t xml:space="preserve"> </w:t>
-      </w:r>
-      <w:proofErr w:type="spellStart"/>
-      <w:r>
-        <w:rPr>
-          <w:lang w:val="es-ES"/>
-        </w:rPr>
-        <w:t>Your</w:t>
-      </w:r>
-      <w:proofErr w:type="spellEnd"/>
-      <w:r>
-        <w:rPr>
-          <w:lang w:val="es-ES"/>
-        </w:rPr>
-        <w:t xml:space="preserve"> </w:t>
-      </w:r>
-      <w:proofErr w:type="spellStart"/>
-      <w:r>
-        <w:rPr>
-          <w:lang w:val="es-ES"/>
-        </w:rPr>
-        <w:t>Deliverables</w:t>
-      </w:r>
-      <w:proofErr w:type="spellEnd"/>
-      <w:r>
-        <w:rPr>
-          <w:lang w:val="es-ES"/>
-        </w:rPr>
-        <w:t xml:space="preserve">” y se ha detectado que falta información </w:t>
-      </w:r>
-      <w:proofErr w:type="gramStart"/>
-      <w:r>
-        <w:rPr>
-          <w:lang w:val="es-ES"/>
-        </w:rPr>
-        <w:t>en relación a</w:t>
-      </w:r>
-      <w:proofErr w:type="gramEnd"/>
-      <w:r>
-        <w:rPr>
-          <w:lang w:val="es-ES"/>
-        </w:rPr>
-        <w:t xml:space="preserve"> cómo organizar las carpetas por entregables.   </w:t>
+        <w:t xml:space="preserve">RC: Puede ignore el comentario. Se ha revisado el documento “On Your Deliverables” y se ha detectado que falta información en relación a cómo organizar las carpetas por entregables.   </w:t>
       </w:r>
     </w:p>
     <w:bookmarkEnd w:id="0"/>
@@ -1993,31 +1893,13 @@
         </w:rPr>
         <w:br/>
       </w:r>
-      <w:proofErr w:type="spellStart"/>
       <w:r>
         <w:rPr>
           <w:rFonts w:cstheme="majorHAnsi"/>
           <w:lang w:val="es-ES"/>
         </w:rPr>
-        <w:t>Deliverable</w:t>
-      </w:r>
-      <w:proofErr w:type="spellEnd"/>
-      <w:r>
-        <w:rPr>
-          <w:rFonts w:cstheme="majorHAnsi"/>
-          <w:lang w:val="es-ES"/>
-        </w:rPr>
-        <w:t xml:space="preserve"> D01: </w:t>
-      </w:r>
-      <w:proofErr w:type="spellStart"/>
-      <w:r>
-        <w:rPr>
-          <w:rFonts w:cstheme="majorHAnsi"/>
-          <w:lang w:val="es-ES"/>
-        </w:rPr>
-        <w:t>introduction</w:t>
-      </w:r>
-      <w:proofErr w:type="spellEnd"/>
+        <w:t>Deliverable D01: introduction</w:t>
+      </w:r>
     </w:p>
     <w:p>
       <w:pPr>
@@ -2279,12 +2161,10 @@
         <w:t xml:space="preserve">their </w:t>
       </w:r>
       <w:bookmarkStart w:id="4" w:name="_Int_4q4WObMb"/>
-      <w:proofErr w:type="gramStart"/>
       <w:r>
         <w:t>current status</w:t>
       </w:r>
       <w:bookmarkEnd w:id="4"/>
-      <w:proofErr w:type="gramEnd"/>
       <w:r>
         <w:t xml:space="preserve">, </w:t>
       </w:r>
@@ -2330,7 +2210,19 @@
             <w:rPr>
               <w:lang w:val="es-ES"/>
             </w:rPr>
-            <w:t xml:space="preserve">  </w:t>
+            <w:t xml:space="preserve"> </w:t>
+          </w:r>
+          <w:r>
+            <w:rPr>
+              <w:lang w:val="es-ES"/>
+            </w:rPr>
+            <w:t>X</w:t>
+          </w:r>
+          <w:r>
+            <w:rPr>
+              <w:lang w:val="es-ES"/>
+            </w:rPr>
+            <w:t xml:space="preserve"> </w:t>
           </w:r>
           <w:r>
             <w:rPr>
@@ -2470,6 +2362,7 @@
       </w:pPr>
       <w:r>
         <w:rPr>
+          <w:noProof/>
           <w:lang w:val="es-ES"/>
         </w:rPr>
         <w:drawing>
@@ -2696,26 +2589,13 @@
       <w:bookmarkStart w:id="5" w:name="OLE_LINK1"/>
       <w:bookmarkStart w:id="6" w:name="OLE_LINK2"/>
       <w:r>
-        <w:t>(pattern " ^\</w:t>
-      </w:r>
-      <w:proofErr w:type="gramStart"/>
-      <w:r>
-        <w:t>+?\d{</w:t>
-      </w:r>
-      <w:proofErr w:type="gramEnd"/>
+        <w:t>(pattern " ^\+?\d{</w:t>
+      </w:r>
       <w:r>
         <w:t>6</w:t>
       </w:r>
       <w:r>
-        <w:t>,</w:t>
-      </w:r>
-      <w:proofErr w:type="gramStart"/>
-      <w:r>
-        <w:t>15}$</w:t>
-      </w:r>
-      <w:proofErr w:type="gramEnd"/>
-      <w:r>
-        <w:t>")</w:t>
+        <w:t>,15}$")</w:t>
       </w:r>
       <w:bookmarkEnd w:id="5"/>
       <w:bookmarkEnd w:id="6"/>
@@ -3770,13 +3650,8 @@
         <w:t xml:space="preserve">, </w:t>
       </w:r>
       <w:r>
-        <w:t xml:space="preserve">their </w:t>
-      </w:r>
-      <w:proofErr w:type="gramStart"/>
-      <w:r>
-        <w:t>current status</w:t>
-      </w:r>
-      <w:proofErr w:type="gramEnd"/>
+        <w:t>their current status</w:t>
+      </w:r>
       <w:r>
         <w:t>, and your schedule</w:t>
       </w:r>
@@ -4310,15 +4185,7 @@
         <w:pStyle w:val="Requirement-Header"/>
       </w:pPr>
       <w:r>
-        <w:t xml:space="preserve">Provide a link to your planning dashboard in GitHub to review the tasks, their </w:t>
-      </w:r>
-      <w:proofErr w:type="gramStart"/>
-      <w:r>
-        <w:t>current status</w:t>
-      </w:r>
-      <w:proofErr w:type="gramEnd"/>
-      <w:r>
-        <w:t>, and your schedule.</w:t>
+        <w:t>Provide a link to your planning dashboard in GitHub to review the tasks, their current status, and your schedule.</w:t>
       </w:r>
     </w:p>
     <w:permStart w:id="1902000534" w:edGrp="everyone"/>
@@ -4347,7 +4214,19 @@
             <w:rPr>
               <w:lang w:val="es-ES"/>
             </w:rPr>
-            <w:t xml:space="preserve">    </w:t>
+            <w:t xml:space="preserve">  </w:t>
+          </w:r>
+          <w:r>
+            <w:rPr>
+              <w:lang w:val="es-ES"/>
+            </w:rPr>
+            <w:t>X</w:t>
+          </w:r>
+          <w:r>
+            <w:rPr>
+              <w:lang w:val="es-ES"/>
+            </w:rPr>
+            <w:t xml:space="preserve">  </w:t>
           </w:r>
         </w:sdtContent>
       </w:sdt>
@@ -4423,31 +4302,13 @@
         </w:rPr>
         <w:br/>
       </w:r>
-      <w:proofErr w:type="spellStart"/>
       <w:r>
         <w:rPr>
           <w:rFonts w:cstheme="majorHAnsi"/>
           <w:lang w:val="es-ES"/>
         </w:rPr>
-        <w:t>Deliverable</w:t>
-      </w:r>
-      <w:proofErr w:type="spellEnd"/>
-      <w:r>
-        <w:rPr>
-          <w:rFonts w:cstheme="majorHAnsi"/>
-          <w:lang w:val="es-ES"/>
-        </w:rPr>
-        <w:t xml:space="preserve"> D04: formal </w:t>
-      </w:r>
-      <w:proofErr w:type="spellStart"/>
-      <w:r>
-        <w:rPr>
-          <w:rFonts w:cstheme="majorHAnsi"/>
-          <w:lang w:val="es-ES"/>
-        </w:rPr>
-        <w:t>testing</w:t>
-      </w:r>
-      <w:proofErr w:type="spellEnd"/>
+        <w:t>Deliverable D04: formal testing</w:t>
+      </w:r>
     </w:p>
     <w:p>
       <w:pPr>
@@ -4488,7 +4349,13 @@
         </w:sdtPr>
         <w:sdtContent>
           <w:r>
-            <w:t xml:space="preserve">    </w:t>
+            <w:t xml:space="preserve">  </w:t>
+          </w:r>
+          <w:r>
+            <w:t>X</w:t>
+          </w:r>
+          <w:r>
+            <w:t xml:space="preserve">  </w:t>
           </w:r>
         </w:sdtContent>
       </w:sdt>
@@ -4496,21 +4363,8 @@
       <w:r>
         <w:t xml:space="preserve">   </w:t>
       </w:r>
-      <w:proofErr w:type="spellStart"/>
-      <w:r>
-        <w:t>Índices</w:t>
-      </w:r>
-      <w:proofErr w:type="spellEnd"/>
-      <w:r>
-        <w:t xml:space="preserve"> </w:t>
-      </w:r>
-      <w:proofErr w:type="spellStart"/>
-      <w:r>
-        <w:t>duplicados</w:t>
-      </w:r>
-      <w:proofErr w:type="spellEnd"/>
-      <w:r>
-        <w:t>:</w:t>
+      <w:r>
+        <w:t>Índices duplicados:</w:t>
       </w:r>
     </w:p>
     <w:p>
@@ -4685,21 +4539,21 @@
         <w:rPr>
           <w:lang w:val="es-ES_tradnl"/>
         </w:rPr>
-        <w:t>Alternativa 1: Al estar anotado con @</w:t>
-      </w:r>
-      <w:proofErr w:type="gramStart"/>
-      <w:r>
+        <w:t>Alternativa 1: Al estar anotado con @Column(unique = true), no es necesario crear ese índice, ya que se crea de manera automática. La solución consistiría en eliminar la anotación @Table</w:t>
+      </w:r>
+    </w:p>
+    <w:p>
+      <w:pPr>
+        <w:pStyle w:val="Comment-Student"/>
         <w:rPr>
           <w:lang w:val="es-ES_tradnl"/>
         </w:rPr>
-        <w:t>Column(</w:t>
-      </w:r>
-      <w:proofErr w:type="gramEnd"/>
+      </w:pPr>
       <w:r>
         <w:rPr>
           <w:lang w:val="es-ES_tradnl"/>
         </w:rPr>
-        <w:t>unique = true), no es necesario crear ese índice, ya que se crea de manera automática. La solución consistiría en eliminar la anotación @Table</w:t>
+        <w:t>Ventajas de la alternativa 1: sería fácil de corregir, ya que simplemente sería eliminar el código de creación del índice</w:t>
       </w:r>
     </w:p>
     <w:p>
@@ -4713,37 +4567,7 @@
         <w:rPr>
           <w:lang w:val="es-ES_tradnl"/>
         </w:rPr>
-        <w:t>Ventajas de la alternativa 1: sería fácil de corregir, ya que simplemente sería eliminar el código de creación del índice</w:t>
-      </w:r>
-    </w:p>
-    <w:p>
-      <w:pPr>
-        <w:pStyle w:val="Comment-Student"/>
-        <w:rPr>
-          <w:lang w:val="es-ES_tradnl"/>
-        </w:rPr>
-      </w:pPr>
-      <w:r>
-        <w:rPr>
-          <w:lang w:val="es-ES_tradnl"/>
-        </w:rPr>
-        <w:t xml:space="preserve">Desventajas la alternativa 1: ni en las presentaciones de la asignatura ni en la documentación oficial de </w:t>
-      </w:r>
-      <w:proofErr w:type="spellStart"/>
-      <w:proofErr w:type="gramStart"/>
-      <w:r>
-        <w:rPr>
-          <w:lang w:val="es-ES_tradnl"/>
-        </w:rPr>
-        <w:t>javax.persistence</w:t>
-      </w:r>
-      <w:proofErr w:type="spellEnd"/>
-      <w:proofErr w:type="gramEnd"/>
-      <w:r>
-        <w:rPr>
-          <w:lang w:val="es-ES_tradnl"/>
-        </w:rPr>
-        <w:t xml:space="preserve"> se da a entender que dicha anotación </w:t>
+        <w:t xml:space="preserve">Desventajas la alternativa 1: ni en las presentaciones de la asignatura ni en la documentación oficial de javax.persistence se da a entender que dicha anotación </w:t>
       </w:r>
       <w:r>
         <w:rPr>
@@ -4857,21 +4681,7 @@
         <w:rPr>
           <w:lang w:val="es-ES_tradnl"/>
         </w:rPr>
-        <w:t>.airport</w:t>
-      </w:r>
-      <w:proofErr w:type="gramStart"/>
-      <w:r>
-        <w:rPr>
-          <w:lang w:val="es-ES_tradnl"/>
-        </w:rPr>
-        <w:t>; ,</w:t>
-      </w:r>
-      <w:proofErr w:type="gramEnd"/>
-      <w:r>
-        <w:rPr>
-          <w:lang w:val="es-ES_tradnl"/>
-        </w:rPr>
-        <w:t xml:space="preserve"> vemos que MariaDB crea automáticamente ese índice. Así que nos decantamos por la alternativa 1</w:t>
+        <w:t>.airport; , vemos que MariaDB crea automáticamente ese índice. Así que nos decantamos por la alternativa 1</w:t>
       </w:r>
     </w:p>
     <w:p>
@@ -4885,21 +4695,7 @@
         <w:rPr>
           <w:lang w:val="es-ES"/>
         </w:rPr>
-        <w:t xml:space="preserve">RC: Al declarar un atributo como único </w:t>
-      </w:r>
-      <w:proofErr w:type="spellStart"/>
-      <w:r>
-        <w:rPr>
-          <w:lang w:val="es-ES"/>
-        </w:rPr>
-        <w:t>MariaBD</w:t>
-      </w:r>
-      <w:proofErr w:type="spellEnd"/>
-      <w:r>
-        <w:rPr>
-          <w:lang w:val="es-ES"/>
-        </w:rPr>
-        <w:t xml:space="preserve"> implementa automáticamente un índice para acelerar las consultas sobre el mismo. </w:t>
+        <w:t xml:space="preserve">RC: Al declarar un atributo como único MariaBD implementa automáticamente un índice para acelerar las consultas sobre el mismo. </w:t>
       </w:r>
       <w:r>
         <w:rPr>
@@ -4931,71 +4727,31 @@
           <w:lang w:val="es-ES"/>
         </w:rPr>
       </w:pPr>
-      <w:proofErr w:type="spellStart"/>
       <w:r>
         <w:rPr>
           <w:rFonts w:cstheme="majorHAnsi"/>
           <w:lang w:val="es-ES"/>
         </w:rPr>
-        <w:t>Functional</w:t>
-      </w:r>
-      <w:proofErr w:type="spellEnd"/>
-      <w:r>
-        <w:rPr>
-          <w:rFonts w:cstheme="majorHAnsi"/>
+        <w:t>Functional requirements</w:t>
+      </w:r>
+    </w:p>
+    <w:p>
+      <w:pPr>
+        <w:rPr>
           <w:lang w:val="es-ES"/>
         </w:rPr>
+      </w:pPr>
+      <w:r>
+        <w:rPr>
+          <w:lang w:val="es-ES"/>
+        </w:rPr>
         <w:t xml:space="preserve"> </w:t>
       </w:r>
-      <w:proofErr w:type="spellStart"/>
-      <w:r>
-        <w:rPr>
-          <w:rFonts w:cstheme="majorHAnsi"/>
+      <w:r>
+        <w:rPr>
           <w:lang w:val="es-ES"/>
         </w:rPr>
-        <w:t>requirements</w:t>
-      </w:r>
-      <w:proofErr w:type="spellEnd"/>
-    </w:p>
-    <w:p>
-      <w:pPr>
-        <w:rPr>
-          <w:lang w:val="es-ES"/>
-        </w:rPr>
-      </w:pPr>
-      <w:r>
-        <w:rPr>
-          <w:lang w:val="es-ES"/>
-        </w:rPr>
-        <w:t xml:space="preserve"> </w:t>
-      </w:r>
-      <w:proofErr w:type="spellStart"/>
-      <w:r>
-        <w:rPr>
-          <w:lang w:val="es-ES"/>
-        </w:rPr>
-        <w:t>Intentionally</w:t>
-      </w:r>
-      <w:proofErr w:type="spellEnd"/>
-      <w:r>
-        <w:rPr>
-          <w:lang w:val="es-ES"/>
-        </w:rPr>
-        <w:t xml:space="preserve"> </w:t>
-      </w:r>
-      <w:proofErr w:type="spellStart"/>
-      <w:r>
-        <w:rPr>
-          <w:lang w:val="es-ES"/>
-        </w:rPr>
-        <w:t>blank</w:t>
-      </w:r>
-      <w:proofErr w:type="spellEnd"/>
-      <w:r>
-        <w:rPr>
-          <w:lang w:val="es-ES"/>
-        </w:rPr>
-        <w:t>.</w:t>
+        <w:t>Intentionally blank.</w:t>
       </w:r>
     </w:p>
     <w:p>
@@ -5096,15 +4852,7 @@
         <w:pStyle w:val="Requirement-Header"/>
       </w:pPr>
       <w:r>
-        <w:t xml:space="preserve">Provide a link to your planning dashboard in GitHub to review the tasks, their </w:t>
-      </w:r>
-      <w:proofErr w:type="gramStart"/>
-      <w:r>
-        <w:t>current status</w:t>
-      </w:r>
-      <w:proofErr w:type="gramEnd"/>
-      <w:r>
-        <w:t>, and your schedule.</w:t>
+        <w:t>Provide a link to your planning dashboard in GitHub to review the tasks, their current status, and your schedule.</w:t>
       </w:r>
       <w:r>
         <w:t xml:space="preserve">  </w:t>
@@ -5127,7 +4875,13 @@
         </w:sdtPr>
         <w:sdtContent>
           <w:r>
-            <w:t xml:space="preserve">    </w:t>
+            <w:t xml:space="preserve"> </w:t>
+          </w:r>
+          <w:r>
+            <w:t>X</w:t>
+          </w:r>
+          <w:r>
+            <w:t xml:space="preserve">   </w:t>
           </w:r>
         </w:sdtContent>
       </w:sdt>
@@ -5135,42 +4889,16 @@
       <w:r>
         <w:t xml:space="preserve">   </w:t>
       </w:r>
-      <w:proofErr w:type="spellStart"/>
-      <w:r>
-        <w:t>Mismo</w:t>
-      </w:r>
-      <w:proofErr w:type="spellEnd"/>
-      <w:r>
-        <w:t xml:space="preserve"> </w:t>
-      </w:r>
-      <w:proofErr w:type="spellStart"/>
-      <w:r>
-        <w:t>problema</w:t>
-      </w:r>
-      <w:proofErr w:type="spellEnd"/>
-      <w:r>
-        <w:t xml:space="preserve"> de antes.</w:t>
+      <w:r>
+        <w:t>Mismo problema de antes.</w:t>
       </w:r>
     </w:p>
     <w:p>
       <w:pPr>
         <w:pStyle w:val="Comment-Student"/>
       </w:pPr>
-      <w:proofErr w:type="spellStart"/>
-      <w:r>
-        <w:t>Misma</w:t>
-      </w:r>
-      <w:proofErr w:type="spellEnd"/>
-      <w:r>
-        <w:t xml:space="preserve"> </w:t>
-      </w:r>
-      <w:proofErr w:type="spellStart"/>
-      <w:r>
-        <w:t>solución</w:t>
-      </w:r>
-      <w:proofErr w:type="spellEnd"/>
-      <w:r>
-        <w:t xml:space="preserve"> que antes.</w:t>
+      <w:r>
+        <w:t>Misma solución que antes.</w:t>
       </w:r>
     </w:p>
     <w:p>
@@ -7904,31 +7632,7 @@
         <w:t xml:space="preserve"> by removing any punctuation between consecutive letters</w:t>
       </w:r>
       <w:r>
-        <w:t xml:space="preserve"> (e.g., "S.E.X", "</w:t>
-      </w:r>
-      <w:proofErr w:type="gramStart"/>
-      <w:r>
-        <w:t>H:A</w:t>
-      </w:r>
-      <w:proofErr w:type="gramEnd"/>
-      <w:r>
-        <w:t>:R:D C</w:t>
-      </w:r>
-      <w:proofErr w:type="gramStart"/>
-      <w:r>
-        <w:t>:O:R</w:t>
-      </w:r>
-      <w:proofErr w:type="gramEnd"/>
-      <w:r>
-        <w:t>:E", or "V*I:</w:t>
-      </w:r>
-      <w:proofErr w:type="gramStart"/>
-      <w:r>
-        <w:t>AG!$</w:t>
-      </w:r>
-      <w:proofErr w:type="gramEnd"/>
-      <w:r>
-        <w:t>R-A")</w:t>
+        <w:t xml:space="preserve"> (e.g., "S.E.X", "H:A:R:D C:O:R:E", or "V*I:AG!$R-A")</w:t>
       </w:r>
       <w:r>
         <w:t xml:space="preserve">. </w:t>
@@ -8002,7 +7706,6 @@
         </w:rPr>
         <w:t xml:space="preserve">* </w:t>
       </w:r>
-      <w:proofErr w:type="gramStart"/>
       <w:r>
         <w:t>M</w:t>
       </w:r>
@@ -8012,11 +7715,9 @@
       <w:r>
         <w:t>i</w:t>
       </w:r>
-      <w:proofErr w:type="gramEnd"/>
       <w:r>
         <w:t>:</w:t>
       </w:r>
-      <w:proofErr w:type="gramStart"/>
       <w:r>
         <w:t>L</w:t>
       </w:r>
@@ -8026,14 +7727,12 @@
       <w:r>
         <w:t>L</w:t>
       </w:r>
-      <w:proofErr w:type="gramEnd"/>
       <w:r>
         <w:t>:</w:t>
       </w:r>
       <w:r>
         <w:t>i</w:t>
       </w:r>
-      <w:proofErr w:type="gramStart"/>
       <w:r>
         <w:t>:</w:t>
       </w:r>
@@ -8044,11 +7743,7 @@
         <w:t>:</w:t>
       </w:r>
       <w:r>
-        <w:t>n</w:t>
-      </w:r>
-      <w:proofErr w:type="gramEnd"/>
-      <w:r>
-        <w:t>”</w:t>
+        <w:t>n”</w:t>
       </w:r>
       <w:r>
         <w:t>,</w:t>
@@ -12469,6 +12164,7 @@
     <w:rsid w:val="000B5C7E"/>
     <w:rsid w:val="00117B5F"/>
     <w:rsid w:val="001315AF"/>
+    <w:rsid w:val="001724DF"/>
     <w:rsid w:val="00175D09"/>
     <w:rsid w:val="00185460"/>
     <w:rsid w:val="001942D6"/>
@@ -14150,25 +13846,6 @@
 </file>
 
 <file path=customXml/item1.xml><?xml version="1.0" encoding="utf-8"?>
-<?mso-contentType ?>
-<FormTemplates xmlns="http://schemas.microsoft.com/sharepoint/v3/contenttype/forms">
-  <Display>DocumentLibraryForm</Display>
-  <Edit>DocumentLibraryForm</Edit>
-  <New>DocumentLibraryForm</New>
-</FormTemplates>
-</file>
-
-<file path=customXml/item2.xml><?xml version="1.0" encoding="utf-8"?>
-<b:Sources xmlns:b="http://schemas.openxmlformats.org/officeDocument/2006/bibliography" xmlns="http://schemas.openxmlformats.org/officeDocument/2006/bibliography" SelectedStyle="\APASixthEditionOfficeOnline.xsl" StyleName="APA" Version="6"/>
-</file>
-
-<file path=customXml/item3.xml><?xml version="1.0" encoding="utf-8"?>
-<p:properties xmlns:p="http://schemas.microsoft.com/office/2006/metadata/properties" xmlns:xsi="http://www.w3.org/2001/XMLSchema-instance" xmlns:pc="http://schemas.microsoft.com/office/infopath/2007/PartnerControls">
-  <documentManagement/>
-</p:properties>
-</file>
-
-<file path=customXml/item4.xml><?xml version="1.0" encoding="utf-8"?>
 <ct:contentTypeSchema xmlns:ct="http://schemas.microsoft.com/office/2006/metadata/contentType" xmlns:ma="http://schemas.microsoft.com/office/2006/metadata/properties/metaAttributes" ct:_="" ma:_="" ma:contentTypeName="Document" ma:contentTypeID="0x0101005494D85DF9FF9349870FD0FBC477A908" ma:contentTypeVersion="0" ma:contentTypeDescription="Create a new document." ma:contentTypeScope="" ma:versionID="b8cabc771eab0fbe38000bfb2feb6fe2">
   <xsd:schema xmlns:xsd="http://www.w3.org/2001/XMLSchema" xmlns:xs="http://www.w3.org/2001/XMLSchema" xmlns:p="http://schemas.microsoft.com/office/2006/metadata/properties" targetNamespace="http://schemas.microsoft.com/office/2006/metadata/properties" ma:root="true" ma:fieldsID="b764bea3eb9b1a5be8fd57fac5fb459b">
     <xsd:element name="properties">
@@ -14282,32 +13959,26 @@
 </ct:contentTypeSchema>
 </file>
 
-<file path=customXml/itemProps1.xml><?xml version="1.0" encoding="utf-8"?>
-<ds:datastoreItem xmlns:ds="http://schemas.openxmlformats.org/officeDocument/2006/customXml" ds:itemID="{54DFF3D6-E673-4AE5-BBB5-825C70E182EB}">
-  <ds:schemaRefs>
-    <ds:schemaRef ds:uri="http://schemas.microsoft.com/sharepoint/v3/contenttype/forms"/>
-  </ds:schemaRefs>
-</ds:datastoreItem>
+<file path=customXml/item2.xml><?xml version="1.0" encoding="utf-8"?>
+<p:properties xmlns:p="http://schemas.microsoft.com/office/2006/metadata/properties" xmlns:xsi="http://www.w3.org/2001/XMLSchema-instance" xmlns:pc="http://schemas.microsoft.com/office/infopath/2007/PartnerControls">
+  <documentManagement/>
+</p:properties>
 </file>
 
-<file path=customXml/itemProps2.xml><?xml version="1.0" encoding="utf-8"?>
-<ds:datastoreItem xmlns:ds="http://schemas.openxmlformats.org/officeDocument/2006/customXml" ds:itemID="{DACBA2D3-B54D-4E9B-B06E-39CB1345C0EE}">
-  <ds:schemaRefs>
-    <ds:schemaRef ds:uri="http://schemas.openxmlformats.org/officeDocument/2006/bibliography"/>
-  </ds:schemaRefs>
-</ds:datastoreItem>
+<file path=customXml/item3.xml><?xml version="1.0" encoding="utf-8"?>
+<b:Sources xmlns:b="http://schemas.openxmlformats.org/officeDocument/2006/bibliography" xmlns="http://schemas.openxmlformats.org/officeDocument/2006/bibliography" SelectedStyle="\APASixthEditionOfficeOnline.xsl" StyleName="APA" Version="6"/>
 </file>
 
-<file path=customXml/itemProps3.xml><?xml version="1.0" encoding="utf-8"?>
-<ds:datastoreItem xmlns:ds="http://schemas.openxmlformats.org/officeDocument/2006/customXml" ds:itemID="{C93F8699-E48F-4CDA-AEC5-D69EA27208D5}">
-  <ds:schemaRefs>
-    <ds:schemaRef ds:uri="http://schemas.microsoft.com/office/2006/metadata/properties"/>
-    <ds:schemaRef ds:uri="http://schemas.microsoft.com/office/infopath/2007/PartnerControls"/>
-  </ds:schemaRefs>
-</ds:datastoreItem>
+<file path=customXml/item4.xml><?xml version="1.0" encoding="utf-8"?>
+<?mso-contentType ?>
+<FormTemplates xmlns="http://schemas.microsoft.com/sharepoint/v3/contenttype/forms">
+  <Display>DocumentLibraryForm</Display>
+  <Edit>DocumentLibraryForm</Edit>
+  <New>DocumentLibraryForm</New>
+</FormTemplates>
 </file>
 
-<file path=customXml/itemProps4.xml><?xml version="1.0" encoding="utf-8"?>
+<file path=customXml/itemProps1.xml><?xml version="1.0" encoding="utf-8"?>
 <ds:datastoreItem xmlns:ds="http://schemas.openxmlformats.org/officeDocument/2006/customXml" ds:itemID="{0699A236-4A9F-4A3A-ABBC-25F2D3C9D2E5}">
   <ds:schemaRefs>
     <ds:schemaRef ds:uri="http://schemas.microsoft.com/office/2006/metadata/contentType"/>
@@ -14321,4 +13992,29 @@
     <ds:schemaRef ds:uri="http://schemas.microsoft.com/office/infopath/2007/PartnerControls"/>
   </ds:schemaRefs>
 </ds:datastoreItem>
+</file>
+
+<file path=customXml/itemProps2.xml><?xml version="1.0" encoding="utf-8"?>
+<ds:datastoreItem xmlns:ds="http://schemas.openxmlformats.org/officeDocument/2006/customXml" ds:itemID="{C93F8699-E48F-4CDA-AEC5-D69EA27208D5}">
+  <ds:schemaRefs>
+    <ds:schemaRef ds:uri="http://schemas.microsoft.com/office/2006/metadata/properties"/>
+    <ds:schemaRef ds:uri="http://schemas.microsoft.com/office/infopath/2007/PartnerControls"/>
+  </ds:schemaRefs>
+</ds:datastoreItem>
+</file>
+
+<file path=customXml/itemProps3.xml><?xml version="1.0" encoding="utf-8"?>
+<ds:datastoreItem xmlns:ds="http://schemas.openxmlformats.org/officeDocument/2006/customXml" ds:itemID="{DACBA2D3-B54D-4E9B-B06E-39CB1345C0EE}">
+  <ds:schemaRefs>
+    <ds:schemaRef ds:uri="http://schemas.openxmlformats.org/officeDocument/2006/bibliography"/>
+  </ds:schemaRefs>
+</ds:datastoreItem>
+</file>
+
+<file path=customXml/itemProps4.xml><?xml version="1.0" encoding="utf-8"?>
+<ds:datastoreItem xmlns:ds="http://schemas.openxmlformats.org/officeDocument/2006/customXml" ds:itemID="{54DFF3D6-E673-4AE5-BBB5-825C70E182EB}">
+  <ds:schemaRefs>
+    <ds:schemaRef ds:uri="http://schemas.microsoft.com/sharepoint/v3/contenttype/forms"/>
+  </ds:schemaRefs>
+</ds:datastoreItem>
 </file>
</xml_diff>